<commit_message>
added benefits section, and discussed image recogition implementation
</commit_message>
<xml_diff>
--- a/546ProjectProposal.docx
+++ b/546ProjectProposal.docx
@@ -85,6 +85,62 @@
       </w:r>
       <w:r>
         <w:t>and develop a way for a user to input their own variables so that the machine may output a price range corresponding to the closest match.</w:t>
+      </w:r>
+      <w:r>
+        <w:t xml:space="preserve"> If possible and time permits, we also propose to implement image recognition within our program. Users can utilize the program via uploading an image of a vehicle of choice and the program will implement artificial neural networking to determine the year make and model of the vehicle. Once determined the system can use the data available that has been cross validated and tested with the initial implementation to determine the best marketable price for the consumer.</w:t>
+      </w:r>
+    </w:p>
+    <w:p>
+      <w:pPr>
+        <w:rPr>
+          <w:u w:val="single"/>
+        </w:rPr>
+      </w:pPr>
+      <w:r>
+        <w:rPr>
+          <w:u w:val="single"/>
+        </w:rPr>
+        <w:t>Benefits</w:t>
+      </w:r>
+    </w:p>
+    <w:p>
+      <w:r>
+        <w:t>The beneficial aspect of our project is to make the decision-making process for the consumer a lot easier than what current technology provides when purchasing a car. Currently,</w:t>
+      </w:r>
+      <w:r>
+        <w:t xml:space="preserve"> a</w:t>
+      </w:r>
+      <w:r>
+        <w:t xml:space="preserve"> consumer must do a lot of research about the vehicle market to know for certain if they are getting a good price, also the information that is found via research will likely be based upon suggestion and personal </w:t>
+      </w:r>
+      <w:r>
+        <w:t>preference</w:t>
+      </w:r>
+      <w:r>
+        <w:t>.  Our software will remove the task of research involved for the consumer</w:t>
+      </w:r>
+      <w:r>
+        <w:t xml:space="preserve"> and the human factor when it comes to suggesting outcomes for a purchase.</w:t>
+      </w:r>
+      <w:r>
+        <w:t xml:space="preserve"> </w:t>
+      </w:r>
+      <w:r>
+        <w:t xml:space="preserve"> T</w:t>
+      </w:r>
+      <w:r>
+        <w:t>he system will pull the most accurate information possible based on facts calculated from the data</w:t>
+      </w:r>
+      <w:r>
+        <w:t xml:space="preserve"> and deliver to the consumer the best possible pric</w:t>
+      </w:r>
+      <w:r>
+        <w:t>ing</w:t>
+      </w:r>
+      <w:bookmarkStart w:id="0" w:name="_GoBack"/>
+      <w:bookmarkEnd w:id="0"/>
+      <w:r>
+        <w:t>.</w:t>
       </w:r>
     </w:p>
     <w:p>
@@ -110,8 +166,6 @@
       <w:r>
         <w:t xml:space="preserve"> </w:t>
       </w:r>
-      <w:bookmarkStart w:id="0" w:name="_GoBack"/>
-      <w:bookmarkEnd w:id="0"/>
     </w:p>
     <w:sectPr>
       <w:pgSz w:w="12240" w:h="15840"/>

</xml_diff>

<commit_message>
added some related works
</commit_message>
<xml_diff>
--- a/546ProjectProposal.docx
+++ b/546ProjectProposal.docx
@@ -137,13 +137,56 @@
       <w:r>
         <w:t>ing</w:t>
       </w:r>
+      <w:r>
+        <w:t>.</w:t>
+      </w:r>
+    </w:p>
+    <w:p>
+      <w:pPr>
+        <w:rPr>
+          <w:u w:val="single"/>
+        </w:rPr>
+      </w:pPr>
+      <w:r>
+        <w:rPr>
+          <w:u w:val="single"/>
+        </w:rPr>
+        <w:t>Related Works</w:t>
+      </w:r>
+    </w:p>
+    <w:p>
+      <w:hyperlink r:id="rId4" w:history="1">
+        <w:r>
+          <w:rPr>
+            <w:rStyle w:val="Hyperlink"/>
+          </w:rPr>
+          <w:t>https://www.ripublication.com/irph/ijict_spl/ijictv4n7spl_17.pdf</w:t>
+        </w:r>
+      </w:hyperlink>
+    </w:p>
+    <w:p>
+      <w:hyperlink r:id="rId5" w:history="1">
+        <w:r>
+          <w:rPr>
+            <w:rStyle w:val="Hyperlink"/>
+          </w:rPr>
+          <w:t>https://github.com/dkeske/CarPrice</w:t>
+        </w:r>
+      </w:hyperlink>
+    </w:p>
+    <w:p>
+      <w:hyperlink r:id="rId6" w:history="1">
+        <w:r>
+          <w:rPr>
+            <w:rStyle w:val="Hyperlink"/>
+          </w:rPr>
+          <w:t>https://towardsdatascience.com/build-develop-and-deploy-a-machine-learning-model-to-predict-cars-price-using-gradient-boosting-2d4d78fddf09</w:t>
+        </w:r>
+      </w:hyperlink>
+    </w:p>
+    <w:p>
       <w:bookmarkStart w:id="0" w:name="_GoBack"/>
       <w:bookmarkEnd w:id="0"/>
-      <w:r>
-        <w:t>.</w:t>
-      </w:r>
-    </w:p>
-    <w:p>
       <w:r>
         <w:rPr>
           <w:u w:val="single"/>
@@ -155,7 +198,7 @@
       <w:r>
         <w:t xml:space="preserve">Data set: </w:t>
       </w:r>
-      <w:hyperlink r:id="rId4" w:history="1">
+      <w:hyperlink r:id="rId7" w:history="1">
         <w:r>
           <w:rPr>
             <w:rStyle w:val="Hyperlink"/>

</xml_diff>